<commit_message>
added new points to plugin merge document
git-svn-id: https://src.heuristiclab.com/svn/core/trunk@13229 2abd9481-f8db-48e9-bd25-06bc13291c1b
</commit_message>
<xml_diff>
--- a/documentation/PluginMerge/PluginMerge.docx
+++ b/documentation/PluginMerge/PluginMerge.docx
@@ -4,7 +4,7 @@
   <w:body>
     <w:p>
       <w:pPr>
-        <w:pStyle w:val="Titel"/>
+        <w:pStyle w:val="Title"/>
         <w:rPr>
           <w:lang w:val="en-GB"/>
         </w:rPr>
@@ -18,7 +18,7 @@
     </w:p>
     <w:p>
       <w:pPr>
-        <w:pStyle w:val="berschrift1"/>
+        <w:pStyle w:val="Heading1"/>
         <w:rPr>
           <w:lang w:val="en-GB"/>
         </w:rPr>
@@ -45,7 +45,7 @@
     </w:p>
     <w:p>
       <w:pPr>
-        <w:pStyle w:val="Listenabsatz"/>
+        <w:pStyle w:val="ListParagraph"/>
         <w:numPr>
           <w:ilvl w:val="0"/>
           <w:numId w:val="6"/>
@@ -69,7 +69,7 @@
     </w:p>
     <w:p>
       <w:pPr>
-        <w:pStyle w:val="Listenabsatz"/>
+        <w:pStyle w:val="ListParagraph"/>
         <w:numPr>
           <w:ilvl w:val="0"/>
           <w:numId w:val="6"/>
@@ -86,7 +86,7 @@
     </w:p>
     <w:p>
       <w:pPr>
-        <w:pStyle w:val="Listenabsatz"/>
+        <w:pStyle w:val="ListParagraph"/>
         <w:numPr>
           <w:ilvl w:val="0"/>
           <w:numId w:val="7"/>
@@ -103,7 +103,7 @@
     </w:p>
     <w:p>
       <w:pPr>
-        <w:pStyle w:val="Listenabsatz"/>
+        <w:pStyle w:val="ListParagraph"/>
         <w:numPr>
           <w:ilvl w:val="0"/>
           <w:numId w:val="7"/>
@@ -115,7 +115,7 @@
     </w:p>
     <w:p>
       <w:pPr>
-        <w:pStyle w:val="Listenabsatz"/>
+        <w:pStyle w:val="ListParagraph"/>
         <w:numPr>
           <w:ilvl w:val="1"/>
           <w:numId w:val="7"/>
@@ -127,7 +127,7 @@
     </w:p>
     <w:p>
       <w:pPr>
-        <w:pStyle w:val="Listenabsatz"/>
+        <w:pStyle w:val="ListParagraph"/>
         <w:numPr>
           <w:ilvl w:val="1"/>
           <w:numId w:val="7"/>
@@ -142,7 +142,7 @@
     </w:p>
     <w:p>
       <w:pPr>
-        <w:pStyle w:val="Listenabsatz"/>
+        <w:pStyle w:val="ListParagraph"/>
         <w:numPr>
           <w:ilvl w:val="0"/>
           <w:numId w:val="7"/>
@@ -154,7 +154,7 @@
     </w:p>
     <w:p>
       <w:pPr>
-        <w:pStyle w:val="Listenabsatz"/>
+        <w:pStyle w:val="ListParagraph"/>
         <w:numPr>
           <w:ilvl w:val="0"/>
           <w:numId w:val="7"/>
@@ -171,7 +171,7 @@
     </w:p>
     <w:p>
       <w:pPr>
-        <w:pStyle w:val="Listenabsatz"/>
+        <w:pStyle w:val="ListParagraph"/>
         <w:numPr>
           <w:ilvl w:val="0"/>
           <w:numId w:val="10"/>
@@ -183,7 +183,7 @@
     </w:p>
     <w:p>
       <w:pPr>
-        <w:pStyle w:val="Listenabsatz"/>
+        <w:pStyle w:val="ListParagraph"/>
         <w:numPr>
           <w:ilvl w:val="0"/>
           <w:numId w:val="10"/>
@@ -195,7 +195,7 @@
     </w:p>
     <w:p>
       <w:pPr>
-        <w:pStyle w:val="Listenabsatz"/>
+        <w:pStyle w:val="ListParagraph"/>
         <w:numPr>
           <w:ilvl w:val="0"/>
           <w:numId w:val="10"/>
@@ -207,7 +207,7 @@
     </w:p>
     <w:p>
       <w:pPr>
-        <w:pStyle w:val="Listenabsatz"/>
+        <w:pStyle w:val="ListParagraph"/>
         <w:numPr>
           <w:ilvl w:val="0"/>
           <w:numId w:val="10"/>
@@ -224,7 +224,7 @@
     </w:p>
     <w:p>
       <w:pPr>
-        <w:pStyle w:val="Listenabsatz"/>
+        <w:pStyle w:val="ListParagraph"/>
         <w:numPr>
           <w:ilvl w:val="0"/>
           <w:numId w:val="11"/>
@@ -236,7 +236,7 @@
     </w:p>
     <w:p>
       <w:pPr>
-        <w:pStyle w:val="Listenabsatz"/>
+        <w:pStyle w:val="ListParagraph"/>
         <w:numPr>
           <w:ilvl w:val="0"/>
           <w:numId w:val="11"/>
@@ -248,7 +248,7 @@
     </w:p>
     <w:p>
       <w:pPr>
-        <w:pStyle w:val="Listenabsatz"/>
+        <w:pStyle w:val="ListParagraph"/>
         <w:numPr>
           <w:ilvl w:val="0"/>
           <w:numId w:val="11"/>
@@ -260,7 +260,7 @@
     </w:p>
     <w:p>
       <w:pPr>
-        <w:pStyle w:val="Listenabsatz"/>
+        <w:pStyle w:val="ListParagraph"/>
         <w:numPr>
           <w:ilvl w:val="0"/>
           <w:numId w:val="11"/>
@@ -272,7 +272,7 @@
     </w:p>
     <w:p>
       <w:pPr>
-        <w:pStyle w:val="Listenabsatz"/>
+        <w:pStyle w:val="ListParagraph"/>
         <w:numPr>
           <w:ilvl w:val="0"/>
           <w:numId w:val="11"/>
@@ -280,30 +280,41 @@
       </w:pPr>
       <w:r>
         <w:t>Signing mit strong name entfernen</w:t>
+      </w:r>
+    </w:p>
+    <w:p>
+      <w:r>
+        <w:t>TRAC</w:t>
+      </w:r>
+    </w:p>
+    <w:p>
+      <w:pPr>
+        <w:pStyle w:val="ListParagraph"/>
+        <w:numPr>
+          <w:ilvl w:val="0"/>
+          <w:numId w:val="16"/>
+        </w:numPr>
+      </w:pPr>
+      <w:r>
+        <w:t>Nur auf sources</w:t>
+      </w:r>
+    </w:p>
+    <w:p>
+      <w:r>
+        <w:t>Classnames verbessern</w:t>
+      </w:r>
+    </w:p>
+    <w:p>
+      <w:r>
+        <w:t>Einsatz von CodeContracts?</w:t>
       </w:r>
       <w:bookmarkStart w:id="0" w:name="_GoBack"/>
       <w:bookmarkEnd w:id="0"/>
     </w:p>
-    <w:p>
-      <w:r>
-        <w:t>TRAC</w:t>
-      </w:r>
-    </w:p>
-    <w:p>
-      <w:pPr>
-        <w:pStyle w:val="Listenabsatz"/>
-        <w:numPr>
-          <w:ilvl w:val="0"/>
-          <w:numId w:val="16"/>
-        </w:numPr>
-      </w:pPr>
-      <w:r>
-        <w:t>Nur auf sources</w:t>
-      </w:r>
-    </w:p>
-    <w:p>
-      <w:pPr>
-        <w:pStyle w:val="berschrift1"/>
+    <w:p/>
+    <w:p>
+      <w:pPr>
+        <w:pStyle w:val="Heading1"/>
       </w:pPr>
       <w:r>
         <w:t>Entscheidung</w:t>
@@ -322,9 +333,10 @@
     <w:p/>
     <w:p>
       <w:pPr>
-        <w:pStyle w:val="berschrift1"/>
-      </w:pPr>
-      <w:r>
+        <w:pStyle w:val="Heading1"/>
+      </w:pPr>
+      <w:r>
+        <w:lastRenderedPageBreak/>
         <w:t>Projects / Plugins / Assemblies</w:t>
       </w:r>
     </w:p>
@@ -343,7 +355,7 @@
     </w:p>
     <w:p>
       <w:pPr>
-        <w:pStyle w:val="Listenabsatz"/>
+        <w:pStyle w:val="ListParagraph"/>
         <w:numPr>
           <w:ilvl w:val="0"/>
           <w:numId w:val="5"/>
@@ -358,7 +370,7 @@
     </w:p>
     <w:p>
       <w:pPr>
-        <w:pStyle w:val="Listenabsatz"/>
+        <w:pStyle w:val="ListParagraph"/>
         <w:numPr>
           <w:ilvl w:val="0"/>
           <w:numId w:val="5"/>
@@ -389,7 +401,7 @@
     </w:p>
     <w:p>
       <w:pPr>
-        <w:pStyle w:val="Listenabsatz"/>
+        <w:pStyle w:val="ListParagraph"/>
         <w:numPr>
           <w:ilvl w:val="0"/>
           <w:numId w:val="2"/>
@@ -402,13 +414,12 @@
         <w:rPr>
           <w:lang w:val="en-GB"/>
         </w:rPr>
-        <w:lastRenderedPageBreak/>
         <w:t>…..</w:t>
       </w:r>
     </w:p>
     <w:p>
       <w:pPr>
-        <w:pStyle w:val="Listenabsatz"/>
+        <w:pStyle w:val="ListParagraph"/>
         <w:numPr>
           <w:ilvl w:val="0"/>
           <w:numId w:val="2"/>
@@ -457,7 +468,7 @@
     </w:p>
     <w:p>
       <w:pPr>
-        <w:pStyle w:val="Listenabsatz"/>
+        <w:pStyle w:val="ListParagraph"/>
         <w:numPr>
           <w:ilvl w:val="0"/>
           <w:numId w:val="1"/>
@@ -475,7 +486,7 @@
     </w:p>
     <w:p>
       <w:pPr>
-        <w:pStyle w:val="Listenabsatz"/>
+        <w:pStyle w:val="ListParagraph"/>
         <w:numPr>
           <w:ilvl w:val="0"/>
           <w:numId w:val="1"/>
@@ -493,7 +504,7 @@
     </w:p>
     <w:p>
       <w:pPr>
-        <w:pStyle w:val="Listenabsatz"/>
+        <w:pStyle w:val="ListParagraph"/>
         <w:numPr>
           <w:ilvl w:val="1"/>
           <w:numId w:val="1"/>
@@ -511,7 +522,7 @@
     </w:p>
     <w:p>
       <w:pPr>
-        <w:pStyle w:val="Listenabsatz"/>
+        <w:pStyle w:val="ListParagraph"/>
         <w:numPr>
           <w:ilvl w:val="0"/>
           <w:numId w:val="1"/>
@@ -529,7 +540,7 @@
     </w:p>
     <w:p>
       <w:pPr>
-        <w:pStyle w:val="Listenabsatz"/>
+        <w:pStyle w:val="ListParagraph"/>
         <w:numPr>
           <w:ilvl w:val="0"/>
           <w:numId w:val="1"/>
@@ -547,7 +558,7 @@
     </w:p>
     <w:p>
       <w:pPr>
-        <w:pStyle w:val="Listenabsatz"/>
+        <w:pStyle w:val="ListParagraph"/>
         <w:numPr>
           <w:ilvl w:val="1"/>
           <w:numId w:val="1"/>
@@ -565,7 +576,7 @@
     </w:p>
     <w:p>
       <w:pPr>
-        <w:pStyle w:val="Listenabsatz"/>
+        <w:pStyle w:val="ListParagraph"/>
         <w:numPr>
           <w:ilvl w:val="0"/>
           <w:numId w:val="1"/>
@@ -583,7 +594,7 @@
     </w:p>
     <w:p>
       <w:pPr>
-        <w:pStyle w:val="Listenabsatz"/>
+        <w:pStyle w:val="ListParagraph"/>
         <w:numPr>
           <w:ilvl w:val="0"/>
           <w:numId w:val="1"/>
@@ -620,7 +631,7 @@
     </w:p>
     <w:p>
       <w:pPr>
-        <w:pStyle w:val="Listenabsatz"/>
+        <w:pStyle w:val="ListParagraph"/>
         <w:numPr>
           <w:ilvl w:val="0"/>
           <w:numId w:val="3"/>
@@ -638,7 +649,7 @@
     </w:p>
     <w:p>
       <w:pPr>
-        <w:pStyle w:val="Listenabsatz"/>
+        <w:pStyle w:val="ListParagraph"/>
         <w:numPr>
           <w:ilvl w:val="0"/>
           <w:numId w:val="3"/>
@@ -668,7 +679,7 @@
     </w:p>
     <w:p>
       <w:pPr>
-        <w:pStyle w:val="Listenabsatz"/>
+        <w:pStyle w:val="ListParagraph"/>
         <w:numPr>
           <w:ilvl w:val="0"/>
           <w:numId w:val="3"/>
@@ -686,7 +697,7 @@
     </w:p>
     <w:p>
       <w:pPr>
-        <w:pStyle w:val="Listenabsatz"/>
+        <w:pStyle w:val="ListParagraph"/>
         <w:numPr>
           <w:ilvl w:val="0"/>
           <w:numId w:val="3"/>
@@ -723,7 +734,7 @@
     </w:p>
     <w:p>
       <w:pPr>
-        <w:pStyle w:val="Listenabsatz"/>
+        <w:pStyle w:val="ListParagraph"/>
         <w:numPr>
           <w:ilvl w:val="0"/>
           <w:numId w:val="8"/>
@@ -741,7 +752,7 @@
     </w:p>
     <w:p>
       <w:pPr>
-        <w:pStyle w:val="Listenabsatz"/>
+        <w:pStyle w:val="ListParagraph"/>
         <w:numPr>
           <w:ilvl w:val="1"/>
           <w:numId w:val="8"/>
@@ -759,7 +770,7 @@
     </w:p>
     <w:p>
       <w:pPr>
-        <w:pStyle w:val="Listenabsatz"/>
+        <w:pStyle w:val="ListParagraph"/>
         <w:numPr>
           <w:ilvl w:val="1"/>
           <w:numId w:val="8"/>
@@ -777,7 +788,7 @@
     </w:p>
     <w:p>
       <w:pPr>
-        <w:pStyle w:val="Listenabsatz"/>
+        <w:pStyle w:val="ListParagraph"/>
         <w:numPr>
           <w:ilvl w:val="1"/>
           <w:numId w:val="8"/>
@@ -795,7 +806,7 @@
     </w:p>
     <w:p>
       <w:pPr>
-        <w:pStyle w:val="Listenabsatz"/>
+        <w:pStyle w:val="ListParagraph"/>
         <w:numPr>
           <w:ilvl w:val="0"/>
           <w:numId w:val="8"/>
@@ -813,7 +824,7 @@
     </w:p>
     <w:p>
       <w:pPr>
-        <w:pStyle w:val="Listenabsatz"/>
+        <w:pStyle w:val="ListParagraph"/>
         <w:numPr>
           <w:ilvl w:val="0"/>
           <w:numId w:val="8"/>
@@ -831,7 +842,7 @@
     </w:p>
     <w:p>
       <w:pPr>
-        <w:pStyle w:val="Listenabsatz"/>
+        <w:pStyle w:val="ListParagraph"/>
         <w:numPr>
           <w:ilvl w:val="0"/>
           <w:numId w:val="8"/>
@@ -849,7 +860,7 @@
     </w:p>
     <w:p>
       <w:pPr>
-        <w:pStyle w:val="Listenabsatz"/>
+        <w:pStyle w:val="ListParagraph"/>
         <w:numPr>
           <w:ilvl w:val="0"/>
           <w:numId w:val="8"/>
@@ -867,7 +878,7 @@
     </w:p>
     <w:p>
       <w:pPr>
-        <w:pStyle w:val="Listenabsatz"/>
+        <w:pStyle w:val="ListParagraph"/>
         <w:numPr>
           <w:ilvl w:val="0"/>
           <w:numId w:val="8"/>
@@ -885,7 +896,7 @@
     </w:p>
     <w:p>
       <w:pPr>
-        <w:pStyle w:val="Listenabsatz"/>
+        <w:pStyle w:val="ListParagraph"/>
         <w:numPr>
           <w:ilvl w:val="0"/>
           <w:numId w:val="8"/>
@@ -903,7 +914,7 @@
     </w:p>
     <w:p>
       <w:pPr>
-        <w:pStyle w:val="Listenabsatz"/>
+        <w:pStyle w:val="ListParagraph"/>
         <w:numPr>
           <w:ilvl w:val="0"/>
           <w:numId w:val="8"/>
@@ -921,7 +932,7 @@
     </w:p>
     <w:p>
       <w:pPr>
-        <w:pStyle w:val="Listenabsatz"/>
+        <w:pStyle w:val="ListParagraph"/>
         <w:numPr>
           <w:ilvl w:val="0"/>
           <w:numId w:val="8"/>
@@ -939,7 +950,7 @@
     </w:p>
     <w:p>
       <w:pPr>
-        <w:pStyle w:val="Listenabsatz"/>
+        <w:pStyle w:val="ListParagraph"/>
         <w:numPr>
           <w:ilvl w:val="0"/>
           <w:numId w:val="8"/>
@@ -957,7 +968,7 @@
     </w:p>
     <w:p>
       <w:pPr>
-        <w:pStyle w:val="Listenabsatz"/>
+        <w:pStyle w:val="ListParagraph"/>
         <w:numPr>
           <w:ilvl w:val="0"/>
           <w:numId w:val="8"/>
@@ -988,7 +999,7 @@
     </w:p>
     <w:p>
       <w:pPr>
-        <w:pStyle w:val="Listenabsatz"/>
+        <w:pStyle w:val="ListParagraph"/>
         <w:numPr>
           <w:ilvl w:val="0"/>
           <w:numId w:val="9"/>
@@ -1006,7 +1017,7 @@
     </w:p>
     <w:p>
       <w:pPr>
-        <w:pStyle w:val="Listenabsatz"/>
+        <w:pStyle w:val="ListParagraph"/>
         <w:numPr>
           <w:ilvl w:val="1"/>
           <w:numId w:val="9"/>
@@ -1024,7 +1035,7 @@
     </w:p>
     <w:p>
       <w:pPr>
-        <w:pStyle w:val="Listenabsatz"/>
+        <w:pStyle w:val="ListParagraph"/>
         <w:numPr>
           <w:ilvl w:val="1"/>
           <w:numId w:val="9"/>
@@ -1042,7 +1053,7 @@
     </w:p>
     <w:p>
       <w:pPr>
-        <w:pStyle w:val="Listenabsatz"/>
+        <w:pStyle w:val="ListParagraph"/>
         <w:numPr>
           <w:ilvl w:val="1"/>
           <w:numId w:val="9"/>
@@ -1060,7 +1071,7 @@
     </w:p>
     <w:p>
       <w:pPr>
-        <w:pStyle w:val="Listenabsatz"/>
+        <w:pStyle w:val="ListParagraph"/>
         <w:numPr>
           <w:ilvl w:val="1"/>
           <w:numId w:val="9"/>
@@ -1073,12 +1084,13 @@
         <w:rPr>
           <w:lang w:val="en-GB"/>
         </w:rPr>
+        <w:lastRenderedPageBreak/>
         <w:t>QualityAnalysis</w:t>
       </w:r>
     </w:p>
     <w:p>
       <w:pPr>
-        <w:pStyle w:val="Listenabsatz"/>
+        <w:pStyle w:val="ListParagraph"/>
         <w:numPr>
           <w:ilvl w:val="1"/>
           <w:numId w:val="9"/>
@@ -1096,7 +1108,7 @@
     </w:p>
     <w:p>
       <w:pPr>
-        <w:pStyle w:val="Listenabsatz"/>
+        <w:pStyle w:val="ListParagraph"/>
         <w:numPr>
           <w:ilvl w:val="0"/>
           <w:numId w:val="9"/>
@@ -1114,7 +1126,7 @@
     </w:p>
     <w:p>
       <w:pPr>
-        <w:pStyle w:val="Listenabsatz"/>
+        <w:pStyle w:val="ListParagraph"/>
         <w:numPr>
           <w:ilvl w:val="0"/>
           <w:numId w:val="9"/>
@@ -1138,7 +1150,7 @@
     </w:p>
     <w:p>
       <w:pPr>
-        <w:pStyle w:val="Listenabsatz"/>
+        <w:pStyle w:val="ListParagraph"/>
         <w:rPr>
           <w:lang w:val="en-GB"/>
         </w:rPr>
@@ -1159,7 +1171,7 @@
     </w:p>
     <w:p>
       <w:pPr>
-        <w:pStyle w:val="Listenabsatz"/>
+        <w:pStyle w:val="ListParagraph"/>
         <w:numPr>
           <w:ilvl w:val="0"/>
           <w:numId w:val="9"/>
@@ -1172,13 +1184,12 @@
         <w:rPr>
           <w:lang w:val="en-GB"/>
         </w:rPr>
-        <w:lastRenderedPageBreak/>
         <w:t>DataPreprocessing merge Content + Views</w:t>
       </w:r>
     </w:p>
     <w:p>
       <w:pPr>
-        <w:pStyle w:val="Listenabsatz"/>
+        <w:pStyle w:val="ListParagraph"/>
         <w:numPr>
           <w:ilvl w:val="0"/>
           <w:numId w:val="9"/>
@@ -1209,7 +1220,7 @@
     </w:p>
     <w:p>
       <w:pPr>
-        <w:pStyle w:val="Listenabsatz"/>
+        <w:pStyle w:val="ListParagraph"/>
         <w:numPr>
           <w:ilvl w:val="0"/>
           <w:numId w:val="17"/>
@@ -1253,7 +1264,7 @@
     </w:p>
     <w:p>
       <w:pPr>
-        <w:pStyle w:val="Listenabsatz"/>
+        <w:pStyle w:val="ListParagraph"/>
         <w:numPr>
           <w:ilvl w:val="0"/>
           <w:numId w:val="9"/>
@@ -1271,7 +1282,7 @@
     </w:p>
     <w:p>
       <w:pPr>
-        <w:pStyle w:val="Listenabsatz"/>
+        <w:pStyle w:val="ListParagraph"/>
         <w:numPr>
           <w:ilvl w:val="0"/>
           <w:numId w:val="9"/>
@@ -1289,7 +1300,7 @@
     </w:p>
     <w:p>
       <w:pPr>
-        <w:pStyle w:val="Listenabsatz"/>
+        <w:pStyle w:val="ListParagraph"/>
         <w:numPr>
           <w:ilvl w:val="0"/>
           <w:numId w:val="9"/>
@@ -1302,7 +1313,7 @@
     <w:p/>
     <w:p>
       <w:pPr>
-        <w:pStyle w:val="berschrift1"/>
+        <w:pStyle w:val="Heading1"/>
       </w:pPr>
       <w:r>
         <w:t>Assemblies</w:t>
@@ -1310,7 +1321,7 @@
     </w:p>
     <w:p>
       <w:pPr>
-        <w:pStyle w:val="Listenabsatz"/>
+        <w:pStyle w:val="ListParagraph"/>
         <w:numPr>
           <w:ilvl w:val="0"/>
           <w:numId w:val="15"/>
@@ -1322,7 +1333,7 @@
     </w:p>
     <w:p>
       <w:pPr>
-        <w:pStyle w:val="Listenabsatz"/>
+        <w:pStyle w:val="ListParagraph"/>
         <w:numPr>
           <w:ilvl w:val="0"/>
           <w:numId w:val="15"/>
@@ -1337,7 +1348,7 @@
     </w:p>
     <w:p>
       <w:pPr>
-        <w:pStyle w:val="Listenabsatz"/>
+        <w:pStyle w:val="ListParagraph"/>
         <w:numPr>
           <w:ilvl w:val="0"/>
           <w:numId w:val="15"/>
@@ -1349,7 +1360,7 @@
     </w:p>
     <w:p>
       <w:pPr>
-        <w:pStyle w:val="Listenabsatz"/>
+        <w:pStyle w:val="ListParagraph"/>
         <w:numPr>
           <w:ilvl w:val="0"/>
           <w:numId w:val="15"/>
@@ -1361,7 +1372,7 @@
     </w:p>
     <w:p>
       <w:pPr>
-        <w:pStyle w:val="Listenabsatz"/>
+        <w:pStyle w:val="ListParagraph"/>
         <w:numPr>
           <w:ilvl w:val="0"/>
           <w:numId w:val="15"/>
@@ -1373,7 +1384,7 @@
     </w:p>
     <w:p>
       <w:pPr>
-        <w:pStyle w:val="Listenabsatz"/>
+        <w:pStyle w:val="ListParagraph"/>
         <w:numPr>
           <w:ilvl w:val="0"/>
           <w:numId w:val="15"/>
@@ -1385,7 +1396,7 @@
     </w:p>
     <w:p>
       <w:pPr>
-        <w:pStyle w:val="Listenabsatz"/>
+        <w:pStyle w:val="ListParagraph"/>
         <w:numPr>
           <w:ilvl w:val="0"/>
           <w:numId w:val="15"/>
@@ -1397,7 +1408,7 @@
     </w:p>
     <w:p>
       <w:pPr>
-        <w:pStyle w:val="Listenabsatz"/>
+        <w:pStyle w:val="ListParagraph"/>
         <w:numPr>
           <w:ilvl w:val="0"/>
           <w:numId w:val="15"/>
@@ -1409,7 +1420,7 @@
     </w:p>
     <w:p>
       <w:pPr>
-        <w:pStyle w:val="Listenabsatz"/>
+        <w:pStyle w:val="ListParagraph"/>
         <w:numPr>
           <w:ilvl w:val="0"/>
           <w:numId w:val="15"/>
@@ -1421,7 +1432,7 @@
     </w:p>
     <w:p>
       <w:pPr>
-        <w:pStyle w:val="Listenabsatz"/>
+        <w:pStyle w:val="ListParagraph"/>
         <w:numPr>
           <w:ilvl w:val="0"/>
           <w:numId w:val="15"/>
@@ -1433,7 +1444,7 @@
     </w:p>
     <w:p>
       <w:pPr>
-        <w:pStyle w:val="Listenabsatz"/>
+        <w:pStyle w:val="ListParagraph"/>
         <w:numPr>
           <w:ilvl w:val="0"/>
           <w:numId w:val="15"/>
@@ -1445,7 +1456,7 @@
     </w:p>
     <w:p>
       <w:pPr>
-        <w:pStyle w:val="Listenabsatz"/>
+        <w:pStyle w:val="ListParagraph"/>
         <w:numPr>
           <w:ilvl w:val="0"/>
           <w:numId w:val="15"/>
@@ -1457,7 +1468,7 @@
     </w:p>
     <w:p>
       <w:pPr>
-        <w:pStyle w:val="Listenabsatz"/>
+        <w:pStyle w:val="ListParagraph"/>
         <w:numPr>
           <w:ilvl w:val="0"/>
           <w:numId w:val="15"/>
@@ -3844,15 +3855,15 @@
     <w:lsdException w:name="List Table 6 Colorful Accent 6" w:uiPriority="51"/>
     <w:lsdException w:name="List Table 7 Colorful Accent 6" w:uiPriority="52"/>
   </w:latentStyles>
-  <w:style w:type="paragraph" w:default="1" w:styleId="Standard">
+  <w:style w:type="paragraph" w:default="1" w:styleId="Normal">
     <w:name w:val="Normal"/>
     <w:qFormat/>
   </w:style>
-  <w:style w:type="paragraph" w:styleId="berschrift1">
+  <w:style w:type="paragraph" w:styleId="Heading1">
     <w:name w:val="heading 1"/>
-    <w:basedOn w:val="Standard"/>
-    <w:next w:val="Standard"/>
-    <w:link w:val="berschrift1Zchn"/>
+    <w:basedOn w:val="Normal"/>
+    <w:next w:val="Normal"/>
+    <w:link w:val="Heading1Char"/>
     <w:uiPriority w:val="9"/>
     <w:qFormat/>
     <w:rsid w:val="00983F4B"/>
@@ -3869,13 +3880,13 @@
       <w:szCs w:val="32"/>
     </w:rPr>
   </w:style>
-  <w:style w:type="character" w:default="1" w:styleId="Absatz-Standardschriftart">
+  <w:style w:type="character" w:default="1" w:styleId="DefaultParagraphFont">
     <w:name w:val="Default Paragraph Font"/>
     <w:uiPriority w:val="1"/>
     <w:semiHidden/>
     <w:unhideWhenUsed/>
   </w:style>
-  <w:style w:type="table" w:default="1" w:styleId="NormaleTabelle">
+  <w:style w:type="table" w:default="1" w:styleId="TableNormal">
     <w:name w:val="Normal Table"/>
     <w:uiPriority w:val="99"/>
     <w:semiHidden/>
@@ -3890,15 +3901,15 @@
       </w:tblCellMar>
     </w:tblPr>
   </w:style>
-  <w:style w:type="numbering" w:default="1" w:styleId="KeineListe">
+  <w:style w:type="numbering" w:default="1" w:styleId="NoList">
     <w:name w:val="No List"/>
     <w:uiPriority w:val="99"/>
     <w:semiHidden/>
     <w:unhideWhenUsed/>
   </w:style>
-  <w:style w:type="paragraph" w:styleId="Listenabsatz">
+  <w:style w:type="paragraph" w:styleId="ListParagraph">
     <w:name w:val="List Paragraph"/>
-    <w:basedOn w:val="Standard"/>
+    <w:basedOn w:val="Normal"/>
     <w:uiPriority w:val="34"/>
     <w:qFormat/>
     <w:rsid w:val="00897C7F"/>
@@ -3907,10 +3918,10 @@
       <w:contextualSpacing/>
     </w:pPr>
   </w:style>
-  <w:style w:type="character" w:customStyle="1" w:styleId="berschrift1Zchn">
-    <w:name w:val="Überschrift 1 Zchn"/>
-    <w:basedOn w:val="Absatz-Standardschriftart"/>
-    <w:link w:val="berschrift1"/>
+  <w:style w:type="character" w:customStyle="1" w:styleId="Heading1Char">
+    <w:name w:val="Heading 1 Char"/>
+    <w:basedOn w:val="DefaultParagraphFont"/>
+    <w:link w:val="Heading1"/>
     <w:uiPriority w:val="9"/>
     <w:rsid w:val="00983F4B"/>
     <w:rPr>
@@ -3920,11 +3931,11 @@
       <w:szCs w:val="32"/>
     </w:rPr>
   </w:style>
-  <w:style w:type="paragraph" w:styleId="Titel">
+  <w:style w:type="paragraph" w:styleId="Title">
     <w:name w:val="Title"/>
-    <w:basedOn w:val="Standard"/>
-    <w:next w:val="Standard"/>
-    <w:link w:val="TitelZchn"/>
+    <w:basedOn w:val="Normal"/>
+    <w:next w:val="Normal"/>
+    <w:link w:val="TitleChar"/>
     <w:uiPriority w:val="10"/>
     <w:qFormat/>
     <w:rsid w:val="00983F4B"/>
@@ -3940,10 +3951,10 @@
       <w:szCs w:val="56"/>
     </w:rPr>
   </w:style>
-  <w:style w:type="character" w:customStyle="1" w:styleId="TitelZchn">
-    <w:name w:val="Titel Zchn"/>
-    <w:basedOn w:val="Absatz-Standardschriftart"/>
-    <w:link w:val="Titel"/>
+  <w:style w:type="character" w:customStyle="1" w:styleId="TitleChar">
+    <w:name w:val="Title Char"/>
+    <w:basedOn w:val="DefaultParagraphFont"/>
+    <w:link w:val="Title"/>
     <w:uiPriority w:val="10"/>
     <w:rsid w:val="00983F4B"/>
     <w:rPr>

</xml_diff>